<commit_message>
Added java compatibility for gradle
</commit_message>
<xml_diff>
--- a/Photography chest.docx
+++ b/Photography chest.docx
@@ -113,7 +113,23 @@
           <w:sz w:val="28"/>
           <w:szCs w:val="28"/>
         </w:rPr>
-        <w:t xml:space="preserve"> Raluca, </w:t>
+        <w:t xml:space="preserve"> Raluca</w:t>
+      </w:r>
+      <w:r>
+        <w:rPr>
+          <w:rFonts w:ascii="Times New Roman" w:eastAsia="Times New Roman" w:hAnsi="Times New Roman" w:cs="Times New Roman"/>
+          <w:sz w:val="28"/>
+          <w:szCs w:val="28"/>
+        </w:rPr>
+        <w:t>-Anamaria</w:t>
+      </w:r>
+      <w:r>
+        <w:rPr>
+          <w:rFonts w:ascii="Times New Roman" w:eastAsia="Times New Roman" w:hAnsi="Times New Roman" w:cs="Times New Roman"/>
+          <w:sz w:val="28"/>
+          <w:szCs w:val="28"/>
+        </w:rPr>
+        <w:t xml:space="preserve">, </w:t>
       </w:r>
       <w:proofErr w:type="spellStart"/>
       <w:r>
@@ -599,17 +615,15 @@
         </w:rPr>
         <w:t xml:space="preserve"> on his </w:t>
       </w:r>
-      <w:proofErr w:type="spellStart"/>
-      <w:r>
-        <w:rPr>
-          <w:rFonts w:ascii="Times New Roman" w:eastAsia="Times New Roman" w:hAnsi="Times New Roman" w:cs="Times New Roman"/>
-          <w:sz w:val="24"/>
-          <w:szCs w:val="24"/>
-          <w:u w:val="single"/>
-        </w:rPr>
-        <w:t>portofolio</w:t>
-      </w:r>
-      <w:proofErr w:type="spellEnd"/>
+      <w:r>
+        <w:rPr>
+          <w:rFonts w:ascii="Times New Roman" w:eastAsia="Times New Roman" w:hAnsi="Times New Roman" w:cs="Times New Roman"/>
+          <w:sz w:val="24"/>
+          <w:szCs w:val="24"/>
+          <w:u w:val="single"/>
+        </w:rPr>
+        <w:t>portfolio</w:t>
+      </w:r>
       <w:r>
         <w:rPr>
           <w:rFonts w:ascii="Times New Roman" w:eastAsia="Times New Roman" w:hAnsi="Times New Roman" w:cs="Times New Roman"/>
@@ -746,17 +760,15 @@
         </w:rPr>
         <w:t xml:space="preserve">his </w:t>
       </w:r>
-      <w:proofErr w:type="spellStart"/>
-      <w:r>
-        <w:rPr>
-          <w:rFonts w:ascii="Times New Roman" w:eastAsia="Times New Roman" w:hAnsi="Times New Roman" w:cs="Times New Roman"/>
-          <w:sz w:val="24"/>
-          <w:szCs w:val="24"/>
-          <w:u w:val="single"/>
-        </w:rPr>
-        <w:t>portofolio</w:t>
-      </w:r>
-      <w:proofErr w:type="spellEnd"/>
+      <w:r>
+        <w:rPr>
+          <w:rFonts w:ascii="Times New Roman" w:eastAsia="Times New Roman" w:hAnsi="Times New Roman" w:cs="Times New Roman"/>
+          <w:sz w:val="24"/>
+          <w:szCs w:val="24"/>
+          <w:u w:val="single"/>
+        </w:rPr>
+        <w:t>portfolio</w:t>
+      </w:r>
       <w:r>
         <w:rPr>
           <w:rFonts w:ascii="Times New Roman" w:eastAsia="Times New Roman" w:hAnsi="Times New Roman" w:cs="Times New Roman"/>
@@ -1930,18 +1942,18 @@
 </file>
 
 <file path=customXml/item1.xml><?xml version="1.0" encoding="utf-8"?>
+<p:properties xmlns:p="http://schemas.microsoft.com/office/2006/metadata/properties" xmlns:xsi="http://www.w3.org/2001/XMLSchema-instance" xmlns:pc="http://schemas.microsoft.com/office/infopath/2007/PartnerControls">
+  <documentManagement/>
+</p:properties>
+</file>
+
+<file path=customXml/item2.xml><?xml version="1.0" encoding="utf-8"?>
 <?mso-contentType ?>
 <FormTemplates xmlns="http://schemas.microsoft.com/sharepoint/v3/contenttype/forms">
   <Display>DocumentLibraryForm</Display>
   <Edit>DocumentLibraryForm</Edit>
   <New>DocumentLibraryForm</New>
 </FormTemplates>
-</file>
-
-<file path=customXml/item2.xml><?xml version="1.0" encoding="utf-8"?>
-<p:properties xmlns:p="http://schemas.microsoft.com/office/2006/metadata/properties" xmlns:xsi="http://www.w3.org/2001/XMLSchema-instance" xmlns:pc="http://schemas.microsoft.com/office/infopath/2007/PartnerControls">
-  <documentManagement/>
-</p:properties>
 </file>
 
 <file path=customXml/item3.xml><?xml version="1.0" encoding="utf-8"?>
@@ -2130,18 +2142,18 @@
 </file>
 
 <file path=customXml/itemProps1.xml><?xml version="1.0" encoding="utf-8"?>
-<ds:datastoreItem xmlns:ds="http://schemas.openxmlformats.org/officeDocument/2006/customXml" ds:itemID="{6643AEAB-A008-4006-A1DD-88E38CA633D5}">
+<ds:datastoreItem xmlns:ds="http://schemas.openxmlformats.org/officeDocument/2006/customXml" ds:itemID="{3A19F6E8-3BE9-4DB8-86FA-508E0337D886}">
   <ds:schemaRefs>
-    <ds:schemaRef ds:uri="http://schemas.microsoft.com/sharepoint/v3/contenttype/forms"/>
+    <ds:schemaRef ds:uri="http://schemas.microsoft.com/office/2006/metadata/properties"/>
+    <ds:schemaRef ds:uri="http://schemas.microsoft.com/office/infopath/2007/PartnerControls"/>
   </ds:schemaRefs>
 </ds:datastoreItem>
 </file>
 
 <file path=customXml/itemProps2.xml><?xml version="1.0" encoding="utf-8"?>
-<ds:datastoreItem xmlns:ds="http://schemas.openxmlformats.org/officeDocument/2006/customXml" ds:itemID="{3A19F6E8-3BE9-4DB8-86FA-508E0337D886}">
+<ds:datastoreItem xmlns:ds="http://schemas.openxmlformats.org/officeDocument/2006/customXml" ds:itemID="{6643AEAB-A008-4006-A1DD-88E38CA633D5}">
   <ds:schemaRefs>
-    <ds:schemaRef ds:uri="http://schemas.microsoft.com/office/2006/metadata/properties"/>
-    <ds:schemaRef ds:uri="http://schemas.microsoft.com/office/infopath/2007/PartnerControls"/>
+    <ds:schemaRef ds:uri="http://schemas.microsoft.com/sharepoint/v3/contenttype/forms"/>
   </ds:schemaRefs>
 </ds:datastoreItem>
 </file>

</xml_diff>